<commit_message>
Application form issuance function updates 2021-10-04
</commit_message>
<xml_diff>
--- a/backend/django/static/application_documents/docx/template/稚内市体育施設使用等承認取消し等決定通知書.docx
+++ b/backend/django/static/application_documents/docx/template/稚内市体育施設使用等承認取消し等決定通知書.docx
@@ -1,6 +1,6 @@
 
 <file path=word/document.xml><?xml version="1.0" encoding="utf-8"?>
-<w:document xmlns:wpc="http://schemas.microsoft.com/office/word/2010/wordprocessingCanvas" xmlns:cx="http://schemas.microsoft.com/office/drawing/2014/chartex" xmlns:cx1="http://schemas.microsoft.com/office/drawing/2015/9/8/chartex" xmlns:mc="http://schemas.openxmlformats.org/markup-compatibility/2006" xmlns:o="urn:schemas-microsoft-com:office:office" xmlns:r="http://schemas.openxmlformats.org/officeDocument/2006/relationships" xmlns:m="http://schemas.openxmlformats.org/officeDocument/2006/math" xmlns:v="urn:schemas-microsoft-com:vml" xmlns:wp14="http://schemas.microsoft.com/office/word/2010/wordprocessingDrawing" xmlns:wp="http://schemas.openxmlformats.org/drawingml/2006/wordprocessingDrawing" xmlns:w10="urn:schemas-microsoft-com:office:word" xmlns:w="http://schemas.openxmlformats.org/wordprocessingml/2006/main" xmlns:w14="http://schemas.microsoft.com/office/word/2010/wordml" xmlns:w15="http://schemas.microsoft.com/office/word/2012/wordml" xmlns:w16se="http://schemas.microsoft.com/office/word/2015/wordml/symex" xmlns:wpg="http://schemas.microsoft.com/office/word/2010/wordprocessingGroup" xmlns:wpi="http://schemas.microsoft.com/office/word/2010/wordprocessingInk" xmlns:wne="http://schemas.microsoft.com/office/word/2006/wordml" xmlns:wps="http://schemas.microsoft.com/office/word/2010/wordprocessingShape" mc:Ignorable="w14 w15 w16se wp14">
+<w:document xmlns:wpc="http://schemas.microsoft.com/office/word/2010/wordprocessingCanvas" xmlns:cx="http://schemas.microsoft.com/office/drawing/2014/chartex" xmlns:cx1="http://schemas.microsoft.com/office/drawing/2015/9/8/chartex" xmlns:cx2="http://schemas.microsoft.com/office/drawing/2015/10/21/chartex" xmlns:cx3="http://schemas.microsoft.com/office/drawing/2016/5/9/chartex" xmlns:cx4="http://schemas.microsoft.com/office/drawing/2016/5/10/chartex" xmlns:cx5="http://schemas.microsoft.com/office/drawing/2016/5/11/chartex" xmlns:cx6="http://schemas.microsoft.com/office/drawing/2016/5/12/chartex" xmlns:cx7="http://schemas.microsoft.com/office/drawing/2016/5/13/chartex" xmlns:cx8="http://schemas.microsoft.com/office/drawing/2016/5/14/chartex" xmlns:mc="http://schemas.openxmlformats.org/markup-compatibility/2006" xmlns:aink="http://schemas.microsoft.com/office/drawing/2016/ink" xmlns:am3d="http://schemas.microsoft.com/office/drawing/2017/model3d" xmlns:o="urn:schemas-microsoft-com:office:office" xmlns:r="http://schemas.openxmlformats.org/officeDocument/2006/relationships" xmlns:m="http://schemas.openxmlformats.org/officeDocument/2006/math" xmlns:v="urn:schemas-microsoft-com:vml" xmlns:wp14="http://schemas.microsoft.com/office/word/2010/wordprocessingDrawing" xmlns:wp="http://schemas.openxmlformats.org/drawingml/2006/wordprocessingDrawing" xmlns:w10="urn:schemas-microsoft-com:office:word" xmlns:w="http://schemas.openxmlformats.org/wordprocessingml/2006/main" xmlns:w14="http://schemas.microsoft.com/office/word/2010/wordml" xmlns:w15="http://schemas.microsoft.com/office/word/2012/wordml" xmlns:w16cex="http://schemas.microsoft.com/office/word/2018/wordml/cex" xmlns:w16cid="http://schemas.microsoft.com/office/word/2016/wordml/cid" xmlns:w16="http://schemas.microsoft.com/office/word/2018/wordml" xmlns:w16sdtdh="http://schemas.microsoft.com/office/word/2020/wordml/sdtdatahash" xmlns:w16se="http://schemas.microsoft.com/office/word/2015/wordml/symex" xmlns:wpg="http://schemas.microsoft.com/office/word/2010/wordprocessingGroup" xmlns:wpi="http://schemas.microsoft.com/office/word/2010/wordprocessingInk" xmlns:wne="http://schemas.microsoft.com/office/word/2006/wordml" xmlns:wps="http://schemas.microsoft.com/office/word/2010/wordprocessingShape" mc:Ignorable="w14 w15 w16se w16cid w16 w16cex w16sdtdh wp14">
   <w:body>
     <w:p>
       <w:pPr>
@@ -21,7 +21,6 @@
           <w:szCs w:val="28"/>
         </w:rPr>
       </w:pPr>
-      <w:bookmarkStart w:id="0" w:name="_GoBack"/>
       <w:r>
         <w:rPr>
           <w:rFonts w:hint="eastAsia"/>
@@ -49,7 +48,6 @@
         </w:rPr>
         <w:t>承認取消し等決定通知書</w:t>
       </w:r>
-      <w:bookmarkEnd w:id="0"/>
     </w:p>
     <w:tbl>
       <w:tblPr>
@@ -75,12 +73,6 @@
         <w:gridCol w:w="6450"/>
       </w:tblGrid>
       <w:tr>
-        <w:tblPrEx>
-          <w:tblCellMar>
-            <w:top w:w="0" w:type="dxa"/>
-            <w:bottom w:w="0" w:type="dxa"/>
-          </w:tblCellMar>
-        </w:tblPrEx>
         <w:trPr>
           <w:trHeight w:hRule="exact" w:val="2826"/>
         </w:trPr>
@@ -349,15 +341,9 @@
         </w:tc>
       </w:tr>
       <w:tr>
-        <w:tblPrEx>
-          <w:tblCellMar>
-            <w:top w:w="0" w:type="dxa"/>
-            <w:bottom w:w="0" w:type="dxa"/>
-          </w:tblCellMar>
-        </w:tblPrEx>
         <w:trPr>
           <w:cantSplit/>
-          <w:trHeight w:hRule="exact" w:val="676"/>
+          <w:trHeight w:hRule="exact" w:val="583"/>
         </w:trPr>
         <w:tc>
           <w:tcPr>
@@ -377,21 +363,7 @@
                 <w:rFonts w:hint="eastAsia"/>
                 <w:snapToGrid w:val="0"/>
               </w:rPr>
-              <w:t>使用</w:t>
-            </w:r>
-            <w:r>
-              <w:rPr>
-                <w:rFonts w:hint="eastAsia"/>
-                <w:snapToGrid w:val="0"/>
-              </w:rPr>
-              <w:t>（利用）</w:t>
-            </w:r>
-            <w:r>
-              <w:rPr>
-                <w:rFonts w:hint="eastAsia"/>
-                <w:snapToGrid w:val="0"/>
-              </w:rPr>
-              <w:t>体育施設の名称</w:t>
+              <w:t>使用（利用）体育施設の名称</w:t>
             </w:r>
           </w:p>
         </w:tc>
@@ -401,24 +373,27 @@
             <w:tcBorders>
               <w:bottom w:val="nil"/>
             </w:tcBorders>
+            <w:vAlign w:val="center"/>
           </w:tcPr>
           <w:p>
             <w:pPr>
-              <w:rPr>
-                <w:rFonts w:cs="Times New Roman"/>
-                <w:snapToGrid w:val="0"/>
-              </w:rPr>
-            </w:pPr>
+              <w:jc w:val="right"/>
+              <w:rPr>
+                <w:rFonts w:cs="Times New Roman"/>
+                <w:snapToGrid w:val="0"/>
+              </w:rPr>
+            </w:pPr>
+            <w:r>
+              <w:rPr>
+                <w:rFonts w:hint="eastAsia"/>
+                <w:snapToGrid w:val="0"/>
+              </w:rPr>
+              <w:t>（　　　　　　　　　）</w:t>
+            </w:r>
           </w:p>
         </w:tc>
       </w:tr>
       <w:tr>
-        <w:tblPrEx>
-          <w:tblCellMar>
-            <w:top w:w="0" w:type="dxa"/>
-            <w:bottom w:w="0" w:type="dxa"/>
-          </w:tblCellMar>
-        </w:tblPrEx>
         <w:trPr>
           <w:cantSplit/>
           <w:trHeight w:hRule="exact" w:val="1041"/>
@@ -516,12 +491,6 @@
         </w:tc>
       </w:tr>
       <w:tr>
-        <w:tblPrEx>
-          <w:tblCellMar>
-            <w:top w:w="0" w:type="dxa"/>
-            <w:bottom w:w="0" w:type="dxa"/>
-          </w:tblCellMar>
-        </w:tblPrEx>
         <w:trPr>
           <w:cantSplit/>
           <w:trHeight w:hRule="exact" w:val="695"/>
@@ -583,12 +552,6 @@
         </w:tc>
       </w:tr>
       <w:tr>
-        <w:tblPrEx>
-          <w:tblCellMar>
-            <w:top w:w="0" w:type="dxa"/>
-            <w:bottom w:w="0" w:type="dxa"/>
-          </w:tblCellMar>
-        </w:tblPrEx>
         <w:trPr>
           <w:cantSplit/>
           <w:trHeight w:hRule="exact" w:val="680"/>
@@ -667,12 +630,6 @@
         </w:tc>
       </w:tr>
       <w:tr>
-        <w:tblPrEx>
-          <w:tblCellMar>
-            <w:top w:w="0" w:type="dxa"/>
-            <w:bottom w:w="0" w:type="dxa"/>
-          </w:tblCellMar>
-        </w:tblPrEx>
         <w:trPr>
           <w:cantSplit/>
           <w:trHeight w:hRule="exact" w:val="558"/>
@@ -729,12 +686,6 @@
         </w:tc>
       </w:tr>
       <w:tr>
-        <w:tblPrEx>
-          <w:tblCellMar>
-            <w:top w:w="0" w:type="dxa"/>
-            <w:bottom w:w="0" w:type="dxa"/>
-          </w:tblCellMar>
-        </w:tblPrEx>
         <w:trPr>
           <w:cantSplit/>
           <w:trHeight w:hRule="exact" w:val="5326"/>
@@ -913,7 +864,7 @@
 </file>
 
 <file path=word/endnotes.xml><?xml version="1.0" encoding="utf-8"?>
-<w:endnotes xmlns:wpc="http://schemas.microsoft.com/office/word/2010/wordprocessingCanvas" xmlns:cx="http://schemas.microsoft.com/office/drawing/2014/chartex" xmlns:cx1="http://schemas.microsoft.com/office/drawing/2015/9/8/chartex" xmlns:mc="http://schemas.openxmlformats.org/markup-compatibility/2006" xmlns:o="urn:schemas-microsoft-com:office:office" xmlns:r="http://schemas.openxmlformats.org/officeDocument/2006/relationships" xmlns:m="http://schemas.openxmlformats.org/officeDocument/2006/math" xmlns:v="urn:schemas-microsoft-com:vml" xmlns:wp14="http://schemas.microsoft.com/office/word/2010/wordprocessingDrawing" xmlns:wp="http://schemas.openxmlformats.org/drawingml/2006/wordprocessingDrawing" xmlns:w10="urn:schemas-microsoft-com:office:word" xmlns:w="http://schemas.openxmlformats.org/wordprocessingml/2006/main" xmlns:w14="http://schemas.microsoft.com/office/word/2010/wordml" xmlns:w15="http://schemas.microsoft.com/office/word/2012/wordml" xmlns:w16se="http://schemas.microsoft.com/office/word/2015/wordml/symex" xmlns:wpg="http://schemas.microsoft.com/office/word/2010/wordprocessingGroup" xmlns:wpi="http://schemas.microsoft.com/office/word/2010/wordprocessingInk" xmlns:wne="http://schemas.microsoft.com/office/word/2006/wordml" xmlns:wps="http://schemas.microsoft.com/office/word/2010/wordprocessingShape" mc:Ignorable="w14 w15 w16se wp14">
+<w:endnotes xmlns:wpc="http://schemas.microsoft.com/office/word/2010/wordprocessingCanvas" xmlns:cx="http://schemas.microsoft.com/office/drawing/2014/chartex" xmlns:cx1="http://schemas.microsoft.com/office/drawing/2015/9/8/chartex" xmlns:cx2="http://schemas.microsoft.com/office/drawing/2015/10/21/chartex" xmlns:cx3="http://schemas.microsoft.com/office/drawing/2016/5/9/chartex" xmlns:cx4="http://schemas.microsoft.com/office/drawing/2016/5/10/chartex" xmlns:cx5="http://schemas.microsoft.com/office/drawing/2016/5/11/chartex" xmlns:cx6="http://schemas.microsoft.com/office/drawing/2016/5/12/chartex" xmlns:cx7="http://schemas.microsoft.com/office/drawing/2016/5/13/chartex" xmlns:cx8="http://schemas.microsoft.com/office/drawing/2016/5/14/chartex" xmlns:mc="http://schemas.openxmlformats.org/markup-compatibility/2006" xmlns:aink="http://schemas.microsoft.com/office/drawing/2016/ink" xmlns:am3d="http://schemas.microsoft.com/office/drawing/2017/model3d" xmlns:o="urn:schemas-microsoft-com:office:office" xmlns:r="http://schemas.openxmlformats.org/officeDocument/2006/relationships" xmlns:m="http://schemas.openxmlformats.org/officeDocument/2006/math" xmlns:v="urn:schemas-microsoft-com:vml" xmlns:wp14="http://schemas.microsoft.com/office/word/2010/wordprocessingDrawing" xmlns:wp="http://schemas.openxmlformats.org/drawingml/2006/wordprocessingDrawing" xmlns:w10="urn:schemas-microsoft-com:office:word" xmlns:w="http://schemas.openxmlformats.org/wordprocessingml/2006/main" xmlns:w14="http://schemas.microsoft.com/office/word/2010/wordml" xmlns:w15="http://schemas.microsoft.com/office/word/2012/wordml" xmlns:w16cex="http://schemas.microsoft.com/office/word/2018/wordml/cex" xmlns:w16cid="http://schemas.microsoft.com/office/word/2016/wordml/cid" xmlns:w16="http://schemas.microsoft.com/office/word/2018/wordml" xmlns:w16sdtdh="http://schemas.microsoft.com/office/word/2020/wordml/sdtdatahash" xmlns:w16se="http://schemas.microsoft.com/office/word/2015/wordml/symex" xmlns:wpg="http://schemas.microsoft.com/office/word/2010/wordprocessingGroup" xmlns:wpi="http://schemas.microsoft.com/office/word/2010/wordprocessingInk" xmlns:wne="http://schemas.microsoft.com/office/word/2006/wordml" xmlns:wps="http://schemas.microsoft.com/office/word/2010/wordprocessingShape" mc:Ignorable="w14 w15 w16se w16cid w16 w16cex w16sdtdh wp14">
   <w:endnote w:type="separator" w:id="-1">
     <w:p>
       <w:pPr>
@@ -948,7 +899,7 @@
 </file>
 
 <file path=word/footer1.xml><?xml version="1.0" encoding="utf-8"?>
-<w:ftr xmlns:wpc="http://schemas.microsoft.com/office/word/2010/wordprocessingCanvas" xmlns:cx="http://schemas.microsoft.com/office/drawing/2014/chartex" xmlns:cx1="http://schemas.microsoft.com/office/drawing/2015/9/8/chartex" xmlns:mc="http://schemas.openxmlformats.org/markup-compatibility/2006" xmlns:o="urn:schemas-microsoft-com:office:office" xmlns:r="http://schemas.openxmlformats.org/officeDocument/2006/relationships" xmlns:m="http://schemas.openxmlformats.org/officeDocument/2006/math" xmlns:v="urn:schemas-microsoft-com:vml" xmlns:wp14="http://schemas.microsoft.com/office/word/2010/wordprocessingDrawing" xmlns:wp="http://schemas.openxmlformats.org/drawingml/2006/wordprocessingDrawing" xmlns:w10="urn:schemas-microsoft-com:office:word" xmlns:w="http://schemas.openxmlformats.org/wordprocessingml/2006/main" xmlns:w14="http://schemas.microsoft.com/office/word/2010/wordml" xmlns:w15="http://schemas.microsoft.com/office/word/2012/wordml" xmlns:w16se="http://schemas.microsoft.com/office/word/2015/wordml/symex" xmlns:wpg="http://schemas.microsoft.com/office/word/2010/wordprocessingGroup" xmlns:wpi="http://schemas.microsoft.com/office/word/2010/wordprocessingInk" xmlns:wne="http://schemas.microsoft.com/office/word/2006/wordml" xmlns:wps="http://schemas.microsoft.com/office/word/2010/wordprocessingShape" mc:Ignorable="w14 w15 w16se wp14">
+<w:ftr xmlns:wpc="http://schemas.microsoft.com/office/word/2010/wordprocessingCanvas" xmlns:cx="http://schemas.microsoft.com/office/drawing/2014/chartex" xmlns:cx1="http://schemas.microsoft.com/office/drawing/2015/9/8/chartex" xmlns:cx2="http://schemas.microsoft.com/office/drawing/2015/10/21/chartex" xmlns:cx3="http://schemas.microsoft.com/office/drawing/2016/5/9/chartex" xmlns:cx4="http://schemas.microsoft.com/office/drawing/2016/5/10/chartex" xmlns:cx5="http://schemas.microsoft.com/office/drawing/2016/5/11/chartex" xmlns:cx6="http://schemas.microsoft.com/office/drawing/2016/5/12/chartex" xmlns:cx7="http://schemas.microsoft.com/office/drawing/2016/5/13/chartex" xmlns:cx8="http://schemas.microsoft.com/office/drawing/2016/5/14/chartex" xmlns:mc="http://schemas.openxmlformats.org/markup-compatibility/2006" xmlns:aink="http://schemas.microsoft.com/office/drawing/2016/ink" xmlns:am3d="http://schemas.microsoft.com/office/drawing/2017/model3d" xmlns:o="urn:schemas-microsoft-com:office:office" xmlns:r="http://schemas.openxmlformats.org/officeDocument/2006/relationships" xmlns:m="http://schemas.openxmlformats.org/officeDocument/2006/math" xmlns:v="urn:schemas-microsoft-com:vml" xmlns:wp14="http://schemas.microsoft.com/office/word/2010/wordprocessingDrawing" xmlns:wp="http://schemas.openxmlformats.org/drawingml/2006/wordprocessingDrawing" xmlns:w10="urn:schemas-microsoft-com:office:word" xmlns:w="http://schemas.openxmlformats.org/wordprocessingml/2006/main" xmlns:w14="http://schemas.microsoft.com/office/word/2010/wordml" xmlns:w15="http://schemas.microsoft.com/office/word/2012/wordml" xmlns:w16cex="http://schemas.microsoft.com/office/word/2018/wordml/cex" xmlns:w16cid="http://schemas.microsoft.com/office/word/2016/wordml/cid" xmlns:w16="http://schemas.microsoft.com/office/word/2018/wordml" xmlns:w16sdtdh="http://schemas.microsoft.com/office/word/2020/wordml/sdtdatahash" xmlns:w16se="http://schemas.microsoft.com/office/word/2015/wordml/symex" xmlns:wpg="http://schemas.microsoft.com/office/word/2010/wordprocessingGroup" xmlns:wpi="http://schemas.microsoft.com/office/word/2010/wordprocessingInk" xmlns:wne="http://schemas.microsoft.com/office/word/2006/wordml" xmlns:wps="http://schemas.microsoft.com/office/word/2010/wordprocessingShape" mc:Ignorable="w14 w15 w16se w16cid w16 w16cex w16sdtdh wp14">
   <w:p>
     <w:pPr>
       <w:pStyle w:val="a5"/>
@@ -961,7 +912,7 @@
 </file>
 
 <file path=word/footnotes.xml><?xml version="1.0" encoding="utf-8"?>
-<w:footnotes xmlns:wpc="http://schemas.microsoft.com/office/word/2010/wordprocessingCanvas" xmlns:cx="http://schemas.microsoft.com/office/drawing/2014/chartex" xmlns:cx1="http://schemas.microsoft.com/office/drawing/2015/9/8/chartex" xmlns:mc="http://schemas.openxmlformats.org/markup-compatibility/2006" xmlns:o="urn:schemas-microsoft-com:office:office" xmlns:r="http://schemas.openxmlformats.org/officeDocument/2006/relationships" xmlns:m="http://schemas.openxmlformats.org/officeDocument/2006/math" xmlns:v="urn:schemas-microsoft-com:vml" xmlns:wp14="http://schemas.microsoft.com/office/word/2010/wordprocessingDrawing" xmlns:wp="http://schemas.openxmlformats.org/drawingml/2006/wordprocessingDrawing" xmlns:w10="urn:schemas-microsoft-com:office:word" xmlns:w="http://schemas.openxmlformats.org/wordprocessingml/2006/main" xmlns:w14="http://schemas.microsoft.com/office/word/2010/wordml" xmlns:w15="http://schemas.microsoft.com/office/word/2012/wordml" xmlns:w16se="http://schemas.microsoft.com/office/word/2015/wordml/symex" xmlns:wpg="http://schemas.microsoft.com/office/word/2010/wordprocessingGroup" xmlns:wpi="http://schemas.microsoft.com/office/word/2010/wordprocessingInk" xmlns:wne="http://schemas.microsoft.com/office/word/2006/wordml" xmlns:wps="http://schemas.microsoft.com/office/word/2010/wordprocessingShape" mc:Ignorable="w14 w15 w16se wp14">
+<w:footnotes xmlns:wpc="http://schemas.microsoft.com/office/word/2010/wordprocessingCanvas" xmlns:cx="http://schemas.microsoft.com/office/drawing/2014/chartex" xmlns:cx1="http://schemas.microsoft.com/office/drawing/2015/9/8/chartex" xmlns:cx2="http://schemas.microsoft.com/office/drawing/2015/10/21/chartex" xmlns:cx3="http://schemas.microsoft.com/office/drawing/2016/5/9/chartex" xmlns:cx4="http://schemas.microsoft.com/office/drawing/2016/5/10/chartex" xmlns:cx5="http://schemas.microsoft.com/office/drawing/2016/5/11/chartex" xmlns:cx6="http://schemas.microsoft.com/office/drawing/2016/5/12/chartex" xmlns:cx7="http://schemas.microsoft.com/office/drawing/2016/5/13/chartex" xmlns:cx8="http://schemas.microsoft.com/office/drawing/2016/5/14/chartex" xmlns:mc="http://schemas.openxmlformats.org/markup-compatibility/2006" xmlns:aink="http://schemas.microsoft.com/office/drawing/2016/ink" xmlns:am3d="http://schemas.microsoft.com/office/drawing/2017/model3d" xmlns:o="urn:schemas-microsoft-com:office:office" xmlns:r="http://schemas.openxmlformats.org/officeDocument/2006/relationships" xmlns:m="http://schemas.openxmlformats.org/officeDocument/2006/math" xmlns:v="urn:schemas-microsoft-com:vml" xmlns:wp14="http://schemas.microsoft.com/office/word/2010/wordprocessingDrawing" xmlns:wp="http://schemas.openxmlformats.org/drawingml/2006/wordprocessingDrawing" xmlns:w10="urn:schemas-microsoft-com:office:word" xmlns:w="http://schemas.openxmlformats.org/wordprocessingml/2006/main" xmlns:w14="http://schemas.microsoft.com/office/word/2010/wordml" xmlns:w15="http://schemas.microsoft.com/office/word/2012/wordml" xmlns:w16cex="http://schemas.microsoft.com/office/word/2018/wordml/cex" xmlns:w16cid="http://schemas.microsoft.com/office/word/2016/wordml/cid" xmlns:w16="http://schemas.microsoft.com/office/word/2018/wordml" xmlns:w16sdtdh="http://schemas.microsoft.com/office/word/2020/wordml/sdtdatahash" xmlns:w16se="http://schemas.microsoft.com/office/word/2015/wordml/symex" xmlns:wpg="http://schemas.microsoft.com/office/word/2010/wordprocessingGroup" xmlns:wpi="http://schemas.microsoft.com/office/word/2010/wordprocessingInk" xmlns:wne="http://schemas.microsoft.com/office/word/2006/wordml" xmlns:wps="http://schemas.microsoft.com/office/word/2010/wordprocessingShape" mc:Ignorable="w14 w15 w16se w16cid w16 w16cex w16sdtdh wp14">
   <w:footnote w:type="separator" w:id="-1">
     <w:p>
       <w:pPr>
@@ -996,7 +947,7 @@
 </file>
 
 <file path=word/header1.xml><?xml version="1.0" encoding="utf-8"?>
-<w:hdr xmlns:wpc="http://schemas.microsoft.com/office/word/2010/wordprocessingCanvas" xmlns:cx="http://schemas.microsoft.com/office/drawing/2014/chartex" xmlns:cx1="http://schemas.microsoft.com/office/drawing/2015/9/8/chartex" xmlns:mc="http://schemas.openxmlformats.org/markup-compatibility/2006" xmlns:o="urn:schemas-microsoft-com:office:office" xmlns:r="http://schemas.openxmlformats.org/officeDocument/2006/relationships" xmlns:m="http://schemas.openxmlformats.org/officeDocument/2006/math" xmlns:v="urn:schemas-microsoft-com:vml" xmlns:wp14="http://schemas.microsoft.com/office/word/2010/wordprocessingDrawing" xmlns:wp="http://schemas.openxmlformats.org/drawingml/2006/wordprocessingDrawing" xmlns:w10="urn:schemas-microsoft-com:office:word" xmlns:w="http://schemas.openxmlformats.org/wordprocessingml/2006/main" xmlns:w14="http://schemas.microsoft.com/office/word/2010/wordml" xmlns:w15="http://schemas.microsoft.com/office/word/2012/wordml" xmlns:w16se="http://schemas.microsoft.com/office/word/2015/wordml/symex" xmlns:wpg="http://schemas.microsoft.com/office/word/2010/wordprocessingGroup" xmlns:wpi="http://schemas.microsoft.com/office/word/2010/wordprocessingInk" xmlns:wne="http://schemas.microsoft.com/office/word/2006/wordml" xmlns:wps="http://schemas.microsoft.com/office/word/2010/wordprocessingShape" mc:Ignorable="w14 w15 w16se wp14">
+<w:hdr xmlns:wpc="http://schemas.microsoft.com/office/word/2010/wordprocessingCanvas" xmlns:cx="http://schemas.microsoft.com/office/drawing/2014/chartex" xmlns:cx1="http://schemas.microsoft.com/office/drawing/2015/9/8/chartex" xmlns:cx2="http://schemas.microsoft.com/office/drawing/2015/10/21/chartex" xmlns:cx3="http://schemas.microsoft.com/office/drawing/2016/5/9/chartex" xmlns:cx4="http://schemas.microsoft.com/office/drawing/2016/5/10/chartex" xmlns:cx5="http://schemas.microsoft.com/office/drawing/2016/5/11/chartex" xmlns:cx6="http://schemas.microsoft.com/office/drawing/2016/5/12/chartex" xmlns:cx7="http://schemas.microsoft.com/office/drawing/2016/5/13/chartex" xmlns:cx8="http://schemas.microsoft.com/office/drawing/2016/5/14/chartex" xmlns:mc="http://schemas.openxmlformats.org/markup-compatibility/2006" xmlns:aink="http://schemas.microsoft.com/office/drawing/2016/ink" xmlns:am3d="http://schemas.microsoft.com/office/drawing/2017/model3d" xmlns:o="urn:schemas-microsoft-com:office:office" xmlns:r="http://schemas.openxmlformats.org/officeDocument/2006/relationships" xmlns:m="http://schemas.openxmlformats.org/officeDocument/2006/math" xmlns:v="urn:schemas-microsoft-com:vml" xmlns:wp14="http://schemas.microsoft.com/office/word/2010/wordprocessingDrawing" xmlns:wp="http://schemas.openxmlformats.org/drawingml/2006/wordprocessingDrawing" xmlns:w10="urn:schemas-microsoft-com:office:word" xmlns:w="http://schemas.openxmlformats.org/wordprocessingml/2006/main" xmlns:w14="http://schemas.microsoft.com/office/word/2010/wordml" xmlns:w15="http://schemas.microsoft.com/office/word/2012/wordml" xmlns:w16cex="http://schemas.microsoft.com/office/word/2018/wordml/cex" xmlns:w16cid="http://schemas.microsoft.com/office/word/2016/wordml/cid" xmlns:w16="http://schemas.microsoft.com/office/word/2018/wordml" xmlns:w16sdtdh="http://schemas.microsoft.com/office/word/2020/wordml/sdtdatahash" xmlns:w16se="http://schemas.microsoft.com/office/word/2015/wordml/symex" xmlns:wpg="http://schemas.microsoft.com/office/word/2010/wordprocessingGroup" xmlns:wpi="http://schemas.microsoft.com/office/word/2010/wordprocessingInk" xmlns:wne="http://schemas.microsoft.com/office/word/2006/wordml" xmlns:wps="http://schemas.microsoft.com/office/word/2010/wordprocessingShape" mc:Ignorable="w14 w15 w16se w16cid w16 w16cex w16sdtdh wp14">
   <w:p>
     <w:pPr>
       <w:pStyle w:val="a3"/>
@@ -1009,20 +960,17 @@
 </file>
 
 <file path=word/styles.xml><?xml version="1.0" encoding="utf-8"?>
-<w:styles xmlns:mc="http://schemas.openxmlformats.org/markup-compatibility/2006" xmlns:r="http://schemas.openxmlformats.org/officeDocument/2006/relationships" xmlns:w="http://schemas.openxmlformats.org/wordprocessingml/2006/main" xmlns:w14="http://schemas.microsoft.com/office/word/2010/wordml" xmlns:w15="http://schemas.microsoft.com/office/word/2012/wordml" xmlns:w16se="http://schemas.microsoft.com/office/word/2015/wordml/symex" mc:Ignorable="w14 w15 w16se">
+<w:styles xmlns:mc="http://schemas.openxmlformats.org/markup-compatibility/2006" xmlns:r="http://schemas.openxmlformats.org/officeDocument/2006/relationships" xmlns:w="http://schemas.openxmlformats.org/wordprocessingml/2006/main" xmlns:w14="http://schemas.microsoft.com/office/word/2010/wordml" xmlns:w15="http://schemas.microsoft.com/office/word/2012/wordml" xmlns:w16cex="http://schemas.microsoft.com/office/word/2018/wordml/cex" xmlns:w16cid="http://schemas.microsoft.com/office/word/2016/wordml/cid" xmlns:w16="http://schemas.microsoft.com/office/word/2018/wordml" xmlns:w16sdtdh="http://schemas.microsoft.com/office/word/2020/wordml/sdtdatahash" xmlns:w16se="http://schemas.microsoft.com/office/word/2015/wordml/symex" mc:Ignorable="w14 w15 w16se w16cid w16 w16cex w16sdtdh">
   <w:docDefaults>
     <w:rPrDefault>
       <w:rPr>
         <w:rFonts w:ascii="Century" w:eastAsia="ＭＳ 明朝" w:hAnsi="Century" w:cs="Times New Roman"/>
-        <w:kern w:val="2"/>
-        <w:sz w:val="21"/>
-        <w:szCs w:val="22"/>
         <w:lang w:val="en-US" w:eastAsia="ja-JP" w:bidi="ar-SA"/>
       </w:rPr>
     </w:rPrDefault>
     <w:pPrDefault/>
   </w:docDefaults>
-  <w:latentStyles w:defLockedState="0" w:defUIPriority="99" w:defSemiHidden="0" w:defUnhideWhenUsed="0" w:defQFormat="0" w:count="371">
+  <w:latentStyles w:defLockedState="0" w:defUIPriority="99" w:defSemiHidden="0" w:defUnhideWhenUsed="0" w:defQFormat="0" w:count="376">
     <w:lsdException w:name="Normal" w:uiPriority="0" w:qFormat="1"/>
     <w:lsdException w:name="heading 1" w:uiPriority="9" w:qFormat="1"/>
     <w:lsdException w:name="heading 2" w:semiHidden="1" w:uiPriority="9" w:unhideWhenUsed="1" w:qFormat="1"/>
@@ -1128,7 +1076,6 @@
     <w:lsdException w:name="HTML Sample" w:semiHidden="1" w:unhideWhenUsed="1"/>
     <w:lsdException w:name="HTML Typewriter" w:semiHidden="1" w:unhideWhenUsed="1"/>
     <w:lsdException w:name="HTML Variable" w:semiHidden="1" w:unhideWhenUsed="1"/>
-    <w:lsdException w:name="Normal Table" w:semiHidden="1" w:unhideWhenUsed="1"/>
     <w:lsdException w:name="annotation subject" w:semiHidden="1" w:unhideWhenUsed="1"/>
     <w:lsdException w:name="No List" w:semiHidden="1" w:unhideWhenUsed="1"/>
     <w:lsdException w:name="Outline List 1" w:semiHidden="1" w:unhideWhenUsed="1"/>
@@ -1171,11 +1118,8 @@
     <w:lsdException w:name="Table Contemporary" w:semiHidden="1" w:unhideWhenUsed="1"/>
     <w:lsdException w:name="Table Elegant" w:semiHidden="1" w:unhideWhenUsed="1"/>
     <w:lsdException w:name="Table Professional" w:semiHidden="1" w:unhideWhenUsed="1"/>
-    <w:lsdException w:name="Table Subtle 1" w:semiHidden="1" w:unhideWhenUsed="1"/>
     <w:lsdException w:name="Table Subtle 2" w:semiHidden="1" w:unhideWhenUsed="1"/>
     <w:lsdException w:name="Table Web 1" w:semiHidden="1" w:unhideWhenUsed="1"/>
-    <w:lsdException w:name="Table Web 2" w:semiHidden="1" w:unhideWhenUsed="1"/>
-    <w:lsdException w:name="Table Web 3" w:semiHidden="1" w:unhideWhenUsed="1"/>
     <w:lsdException w:name="Balloon Text" w:semiHidden="1" w:unhideWhenUsed="1"/>
     <w:lsdException w:name="Table Grid" w:uiPriority="39"/>
     <w:lsdException w:name="Table Theme" w:semiHidden="1" w:unhideWhenUsed="1"/>
@@ -1394,6 +1338,11 @@
     <w:lsdException w:name="List Table 5 Dark Accent 6" w:uiPriority="50"/>
     <w:lsdException w:name="List Table 6 Colorful Accent 6" w:uiPriority="51"/>
     <w:lsdException w:name="List Table 7 Colorful Accent 6" w:uiPriority="52"/>
+    <w:lsdException w:name="Mention" w:semiHidden="1" w:unhideWhenUsed="1"/>
+    <w:lsdException w:name="Smart Hyperlink" w:semiHidden="1" w:unhideWhenUsed="1"/>
+    <w:lsdException w:name="Hashtag" w:semiHidden="1" w:unhideWhenUsed="1"/>
+    <w:lsdException w:name="Unresolved Mention" w:semiHidden="1" w:unhideWhenUsed="1"/>
+    <w:lsdException w:name="Smart Link" w:semiHidden="1" w:unhideWhenUsed="1"/>
   </w:latentStyles>
   <w:style w:type="paragraph" w:default="1" w:styleId="a">
     <w:name w:val="Normal"/>
@@ -1409,13 +1358,16 @@
     </w:pPr>
     <w:rPr>
       <w:rFonts w:ascii="ＭＳ 明朝" w:cs="ＭＳ 明朝"/>
+      <w:kern w:val="2"/>
+      <w:sz w:val="21"/>
       <w:szCs w:val="21"/>
     </w:rPr>
   </w:style>
   <w:style w:type="character" w:default="1" w:styleId="a0">
     <w:name w:val="Default Paragraph Font"/>
-    <w:uiPriority w:val="99"/>
+    <w:uiPriority w:val="1"/>
     <w:semiHidden/>
+    <w:unhideWhenUsed/>
   </w:style>
   <w:style w:type="table" w:default="1" w:styleId="a1">
     <w:name w:val="Normal Table"/>
@@ -1452,7 +1404,6 @@
   </w:style>
   <w:style w:type="character" w:customStyle="1" w:styleId="a4">
     <w:name w:val="ヘッダー (文字)"/>
-    <w:basedOn w:val="a0"/>
     <w:link w:val="a3"/>
     <w:uiPriority w:val="99"/>
     <w:semiHidden/>
@@ -1475,7 +1426,6 @@
   </w:style>
   <w:style w:type="character" w:customStyle="1" w:styleId="a6">
     <w:name w:val="フッター (文字)"/>
-    <w:basedOn w:val="a0"/>
     <w:link w:val="a5"/>
     <w:uiPriority w:val="99"/>
     <w:semiHidden/>
@@ -1486,7 +1436,6 @@
   </w:style>
   <w:style w:type="character" w:styleId="a7">
     <w:name w:val="page number"/>
-    <w:basedOn w:val="a0"/>
     <w:uiPriority w:val="99"/>
     <w:rPr>
       <w:rFonts w:cs="Times New Roman"/>
@@ -1507,12 +1456,11 @@
   </w:style>
   <w:style w:type="character" w:customStyle="1" w:styleId="a9">
     <w:name w:val="吹き出し (文字)"/>
-    <w:basedOn w:val="a0"/>
     <w:link w:val="a8"/>
     <w:uiPriority w:val="99"/>
     <w:semiHidden/>
     <w:rPr>
-      <w:rFonts w:asciiTheme="majorHAnsi" w:eastAsiaTheme="majorEastAsia" w:hAnsiTheme="majorHAnsi" w:cstheme="majorBidi"/>
+      <w:rFonts w:ascii="游ゴシック Light" w:eastAsia="游ゴシック Light" w:hAnsi="游ゴシック Light" w:cs="Times New Roman"/>
       <w:sz w:val="18"/>
       <w:szCs w:val="18"/>
     </w:rPr>

</xml_diff>